<commit_message>
with feedback from toby to minutes
</commit_message>
<xml_diff>
--- a/Project-Management/PMB/Minutes/PMBMinutes24thNov14.docx
+++ b/Project-Management/PMB/Minutes/PMBMinutes24thNov14.docx
@@ -199,7 +199,10 @@
           </w:tcPr>
           <w:p>
             <w:r>
-              <w:t>TSC report</w:t>
+              <w:t xml:space="preserve">Technical Steering Committee (TSC) </w:t>
+            </w:r>
+            <w:r>
+              <w:t>report</w:t>
             </w:r>
           </w:p>
         </w:tc>
@@ -213,7 +216,19 @@
                 <w:rPr>
                   <w:rStyle w:val="Hyperlink"/>
                 </w:rPr>
-                <w:t>https://github.com/mantidproject/documents/blob/master/Project-Management/TechnicalSteeringCommittee/reports/TSC-PMB-report-2014-11-24.md</w:t>
+                <w:t>https://github.com/mantidproject/documents/blob/master/Project-Management/TechnicalSte</w:t>
+              </w:r>
+              <w:r>
+                <w:rPr>
+                  <w:rStyle w:val="Hyperlink"/>
+                </w:rPr>
+                <w:t>e</w:t>
+              </w:r>
+              <w:r>
+                <w:rPr>
+                  <w:rStyle w:val="Hyperlink"/>
+                </w:rPr>
+                <w:t>ringCommittee/reports/TSC-PMB-report-2014-11-24.md</w:t>
               </w:r>
             </w:hyperlink>
           </w:p>
@@ -275,33 +290,48 @@
         <w:pStyle w:val="Heading1"/>
       </w:pPr>
       <w:r>
-        <w:t>Discussion of SSC requirements</w:t>
+        <w:t>PM report</w:t>
       </w:r>
     </w:p>
     <w:p>
       <w:r>
-        <w:t xml:space="preserve">Comments to this topic during the meeting </w:t>
-      </w:r>
-      <w:r>
-        <w:t>were</w:t>
-      </w:r>
-      <w:r>
-        <w:t>: “How do you know if important requirements have been done”. “Should there be some sign-off of SSC tickets”. “Are there enough feedback from Scientists”. “</w:t>
-      </w:r>
-      <w:r>
-        <w:t>Monthly spent</w:t>
-      </w:r>
-      <w:r>
-        <w:t xml:space="preserve"> profile, what are</w:t>
-      </w:r>
-      <w:r>
-        <w:t xml:space="preserve"> the risk</w:t>
-      </w:r>
-      <w:r>
-        <w:t>s</w:t>
-      </w:r>
-      <w:r>
-        <w:t xml:space="preserve"> of not doing certain requirements”. </w:t>
+        <w:t xml:space="preserve">Nick </w:t>
+      </w:r>
+      <w:r>
+        <w:t xml:space="preserve">presented </w:t>
+      </w:r>
+      <w:r>
+        <w:t>the PM report to the board</w:t>
+      </w:r>
+      <w:r>
+        <w:t xml:space="preserve">, see the link </w:t>
+      </w:r>
+      <w:r>
+        <w:t>above</w:t>
+      </w:r>
+      <w:r>
+        <w:t xml:space="preserve">. </w:t>
+      </w:r>
+      <w:r>
+        <w:t xml:space="preserve">A topic of discussion was the presentation </w:t>
+      </w:r>
+      <w:r>
+        <w:t xml:space="preserve">to the PMB </w:t>
+      </w:r>
+      <w:r>
+        <w:t xml:space="preserve">about </w:t>
+      </w:r>
+      <w:r>
+        <w:t xml:space="preserve">the </w:t>
+      </w:r>
+      <w:r>
+        <w:t xml:space="preserve">progress on the programme of work as agreed after the </w:t>
+      </w:r>
+      <w:r>
+        <w:t xml:space="preserve">last </w:t>
+      </w:r>
+      <w:r>
+        <w:t xml:space="preserve">SSC. What the PMB wants is documentation of the extent of completion of the various tasks, with reference to agreed programme, for the PMB documentation. A ticket list is not the best way. </w:t>
       </w:r>
     </w:p>
     <w:p>
@@ -314,95 +344,172 @@
         <w:rPr>
           <w:b/>
         </w:rPr>
-        <w:t>Action ND to improve organisation of SSC tickets before the next SSC meeting</w:t>
-      </w:r>
-    </w:p>
-    <w:p>
-      <w:pPr>
-        <w:pStyle w:val="Heading1"/>
-      </w:pPr>
-      <w:r>
-        <w:t>TSC</w:t>
-      </w:r>
-    </w:p>
-    <w:p>
-      <w:r>
-        <w:t>See link above for the TSC report.</w:t>
-      </w:r>
-    </w:p>
-    <w:p>
-      <w:r>
-        <w:t>It was estimate</w:t>
-      </w:r>
-      <w:r>
-        <w:t xml:space="preserve">d that it would take </w:t>
-      </w:r>
-      <w:r>
-        <w:t xml:space="preserve">approximately </w:t>
-      </w:r>
-      <w:r>
-        <w:t>two</w:t>
-      </w:r>
-      <w:r>
-        <w:t xml:space="preserve"> months for a</w:t>
-      </w:r>
-      <w:r>
-        <w:t>n FTE to investigate</w:t>
-      </w:r>
-      <w:r>
-        <w:t xml:space="preserve"> options for Mantid ‘Cloud’ solutions. </w:t>
-      </w:r>
-    </w:p>
-    <w:p>
-      <w:pPr>
+        <w:t xml:space="preserve">Action ND to </w:t>
+      </w:r>
+      <w:r>
         <w:rPr>
           <w:b/>
         </w:rPr>
-      </w:pPr>
-      <w:r>
-        <w:rPr>
-          <w:b/>
-        </w:rPr>
-        <w:lastRenderedPageBreak/>
-        <w:t>Action JT to describe</w:t>
-      </w:r>
-      <w:r>
-        <w:rPr>
-          <w:b/>
-        </w:rPr>
-        <w:t xml:space="preserve"> what ESS would like </w:t>
-      </w:r>
-      <w:r>
-        <w:rPr>
-          <w:b/>
-        </w:rPr>
-        <w:t>from Mantid</w:t>
+        <w:t>present progress update, with reference to the agreed list from last SSC, to this year’s SSC</w:t>
       </w:r>
     </w:p>
     <w:p>
-      <w:r>
-        <w:t xml:space="preserve">It was commented that the future of HDF5 looks more secure compared to the future of Nexus. </w:t>
+      <w:pPr>
+        <w:pStyle w:val="Heading1"/>
+      </w:pPr>
+      <w:r>
+        <w:t>Technical Steering Committee (</w:t>
+      </w:r>
+      <w:r>
+        <w:t>TSC</w:t>
+      </w:r>
+      <w:r>
+        <w:t>) report</w:t>
       </w:r>
     </w:p>
     <w:p>
       <w:r>
-        <w:t>It was agreed to migrate towards VS 2013 after the next Mantid release.</w:t>
+        <w:t xml:space="preserve">Stuart presented the TSC report to the board, see the link above. </w:t>
       </w:r>
     </w:p>
     <w:p>
-      <w:pPr>
-        <w:pStyle w:val="Heading1"/>
-      </w:pPr>
-      <w:r>
-        <w:t>Tracing usage data</w:t>
+      <w:r>
+        <w:lastRenderedPageBreak/>
+        <w:t xml:space="preserve">The TSC chair reported on </w:t>
+      </w:r>
+      <w:r>
+        <w:t>discuss</w:t>
+      </w:r>
+      <w:r>
+        <w:t xml:space="preserve">ions for </w:t>
+      </w:r>
+      <w:r>
+        <w:t>replacing MantidPlot</w:t>
+      </w:r>
+      <w:r>
+        <w:t xml:space="preserve"> </w:t>
+      </w:r>
+      <w:r>
+        <w:t xml:space="preserve">and </w:t>
+      </w:r>
+      <w:r>
+        <w:t>for a Mantid ‘cloud’</w:t>
+      </w:r>
+      <w:r>
+        <w:t xml:space="preserve"> solution. A</w:t>
+      </w:r>
+      <w:r>
+        <w:t xml:space="preserve"> Mantid ‘cloud’ solution </w:t>
+      </w:r>
+      <w:r>
+        <w:t>may offer a subset of the functionality available from MantidPlot through a web interface. It was estimated that a fuller technical investigation for a Mantid ‘cloud’ solution would equate to two months FTE developer</w:t>
+      </w:r>
+      <w:r>
+        <w:t xml:space="preserve"> effort</w:t>
+      </w:r>
+      <w:r>
+        <w:t>.</w:t>
+      </w:r>
+      <w:r>
+        <w:t xml:space="preserve"> </w:t>
+      </w:r>
+      <w:r>
+        <w:t>In this</w:t>
+      </w:r>
+      <w:r>
+        <w:t xml:space="preserve"> content</w:t>
+      </w:r>
+      <w:r>
+        <w:t>, it was mentioned that</w:t>
+      </w:r>
+      <w:r>
+        <w:t xml:space="preserve"> t</w:t>
+      </w:r>
+      <w:r>
+        <w:t xml:space="preserve">he board </w:t>
+      </w:r>
+      <w:r>
+        <w:t>was looking forward to learn</w:t>
+      </w:r>
+      <w:r>
+        <w:t xml:space="preserve"> more about </w:t>
+      </w:r>
+      <w:r>
+        <w:t>requirements</w:t>
+      </w:r>
+      <w:r>
+        <w:t xml:space="preserve"> from ESS. </w:t>
+      </w:r>
+      <w:r>
+        <w:t xml:space="preserve"> </w:t>
       </w:r>
     </w:p>
     <w:p>
       <w:r>
+        <w:t xml:space="preserve">It was commented that the future of HDF5 looks more secure compared to the future of Nexus. </w:t>
+      </w:r>
+    </w:p>
+    <w:p>
+      <w:r>
+        <w:t>It was agreed to migrate towards VS 2013 after the next Mantid release.</w:t>
+      </w:r>
+    </w:p>
+    <w:p>
+      <w:pPr>
+        <w:pStyle w:val="Heading1"/>
+      </w:pPr>
+      <w:r>
+        <w:t>Tracing usage data</w:t>
+      </w:r>
+    </w:p>
+    <w:p>
+      <w:r>
+        <w:t xml:space="preserve">The board agreed that it wants to track </w:t>
+      </w:r>
+      <w:r>
+        <w:t>Mantid usage in more detail to b</w:t>
+      </w:r>
+      <w:r>
+        <w:t xml:space="preserve">e able to make better judge </w:t>
+      </w:r>
+      <w:r>
+        <w:t xml:space="preserve">when </w:t>
+      </w:r>
+      <w:r>
+        <w:t xml:space="preserve">we can </w:t>
+      </w:r>
+      <w:r>
+        <w:t>stop supporting a given version of an operating system</w:t>
+      </w:r>
+      <w:r>
+        <w:t>, and</w:t>
+      </w:r>
+      <w:r>
+        <w:t xml:space="preserve"> to </w:t>
+      </w:r>
+      <w:r>
+        <w:t xml:space="preserve">better understand </w:t>
+      </w:r>
+      <w:r>
+        <w:t xml:space="preserve">which algorithms we </w:t>
+      </w:r>
+      <w:r>
+        <w:t>may</w:t>
+      </w:r>
+      <w:r>
+        <w:t xml:space="preserve"> </w:t>
+      </w:r>
+      <w:r>
+        <w:t xml:space="preserve">no longer need to support. </w:t>
+      </w:r>
+      <w:r>
         <w:t xml:space="preserve">It was agreed </w:t>
       </w:r>
       <w:r>
-        <w:t xml:space="preserve">that tracing usage data should be turned </w:t>
+        <w:t>that tracing</w:t>
+      </w:r>
+      <w:r>
+        <w:t xml:space="preserve"> usage data should be turned </w:t>
       </w:r>
       <w:r>
         <w:t>o</w:t>
@@ -411,7 +518,19 @@
         <w:t>n by default</w:t>
       </w:r>
       <w:r>
-        <w:t>. It was noted that we will not be collected personal data.</w:t>
+        <w:t xml:space="preserve"> and with an option for the user </w:t>
+      </w:r>
+      <w:r>
+        <w:t>to turn this off.</w:t>
+      </w:r>
+      <w:r>
+        <w:t xml:space="preserve"> It was not</w:t>
+      </w:r>
+      <w:r>
+        <w:t>ed that we will not be collecting</w:t>
+      </w:r>
+      <w:r>
+        <w:t xml:space="preserve"> personal data.</w:t>
       </w:r>
     </w:p>
     <w:p>
@@ -463,7 +582,12 @@
         <w:t>nd</w:t>
       </w:r>
       <w:r>
-        <w:t xml:space="preserve"> version of the Mantid instrume</w:t>
+        <w:t xml:space="preserve"> version o</w:t>
+      </w:r>
+      <w:bookmarkStart w:id="0" w:name="_GoBack"/>
+      <w:bookmarkEnd w:id="0"/>
+      <w:r>
+        <w:t>f the Mantid instrume</w:t>
       </w:r>
       <w:r>
         <w:t>n</w:t>
@@ -609,7 +733,10 @@
           </w:tcPr>
           <w:p>
             <w:r>
-              <w:t>10.1</w:t>
+              <w:t>7</w:t>
+            </w:r>
+            <w:r>
+              <w:t>.1</w:t>
             </w:r>
           </w:p>
         </w:tc>
@@ -619,10 +746,10 @@
           </w:tcPr>
           <w:p>
             <w:r>
-              <w:t>I</w:t>
+              <w:t>P</w:t>
             </w:r>
             <w:r>
-              <w:t>mprove organisation of SSC tickets before the next SSC meeting</w:t>
+              <w:t>resent progress update, with reference to the agreed list from last SSC, to this year’s SSC</w:t>
             </w:r>
           </w:p>
         </w:tc>
@@ -647,48 +774,10 @@
               <w:pStyle w:val="TableCell"/>
             </w:pPr>
             <w:r>
-              <w:t>10.2</w:t>
-            </w:r>
-          </w:p>
-        </w:tc>
-        <w:tc>
-          <w:tcPr>
-            <w:tcW w:w="7612" w:type="dxa"/>
-          </w:tcPr>
-          <w:p>
-            <w:r>
-              <w:t>D</w:t>
+              <w:t>7</w:t>
             </w:r>
             <w:r>
-              <w:t>escribe what ESS would like from Mantid</w:t>
-            </w:r>
-          </w:p>
-        </w:tc>
-        <w:tc>
-          <w:tcPr>
-            <w:tcW w:w="912" w:type="dxa"/>
-          </w:tcPr>
-          <w:p>
-            <w:pPr>
-              <w:pStyle w:val="TableCell"/>
-            </w:pPr>
-            <w:r>
-              <w:t>JT</w:t>
-            </w:r>
-          </w:p>
-        </w:tc>
-      </w:tr>
-      <w:tr>
-        <w:tc>
-          <w:tcPr>
-            <w:tcW w:w="718" w:type="dxa"/>
-          </w:tcPr>
-          <w:p>
-            <w:pPr>
-              <w:pStyle w:val="TableCell"/>
-            </w:pPr>
-            <w:r>
-              <w:t>10.3</w:t>
+              <w:t>.2</w:t>
             </w:r>
           </w:p>
         </w:tc>
@@ -709,8 +798,6 @@
             <w:r>
               <w:t xml:space="preserve"> version of the IDL</w:t>
             </w:r>
-            <w:bookmarkStart w:id="0" w:name="_GoBack"/>
-            <w:bookmarkEnd w:id="0"/>
           </w:p>
         </w:tc>
         <w:tc>
@@ -1047,7 +1134,7 @@
       <w:rPr>
         <w:noProof/>
       </w:rPr>
-      <w:t>3</w:t>
+      <w:t>1</w:t>
     </w:r>
     <w:r>
       <w:rPr>
@@ -1071,7 +1158,7 @@
       <w:rPr>
         <w:noProof/>
       </w:rPr>
-      <w:t>21/01/2015</w:t>
+      <w:t>23/01/2015</w:t>
     </w:r>
     <w:r>
       <w:rPr>
@@ -5013,7 +5100,7 @@
 </file>
 
 <file path=customXml/itemProps5.xml><?xml version="1.0" encoding="utf-8"?>
-<ds:datastoreItem xmlns:ds="http://schemas.openxmlformats.org/officeDocument/2006/customXml" ds:itemID="{8F5B2DDF-C6A0-44C6-8BD4-79FDB912419D}">
+<ds:datastoreItem xmlns:ds="http://schemas.openxmlformats.org/officeDocument/2006/customXml" ds:itemID="{DC0BBC85-528B-43F4-8924-E576283E089C}">
   <ds:schemaRefs>
     <ds:schemaRef ds:uri="http://schemas.openxmlformats.org/officeDocument/2006/bibliography"/>
   </ds:schemaRefs>

</xml_diff>

<commit_message>
minutes for PMB 29th jan 2015
</commit_message>
<xml_diff>
--- a/Project-Management/PMB/Minutes/PMBMinutes24thNov14.docx
+++ b/Project-Management/PMB/Minutes/PMBMinutes24thNov14.docx
@@ -38,15 +38,7 @@
         <w:t>SNS</w:t>
       </w:r>
       <w:r>
-        <w:t xml:space="preserve">: Garrett </w:t>
-      </w:r>
-      <w:proofErr w:type="spellStart"/>
-      <w:r>
-        <w:t>Granroth</w:t>
-      </w:r>
-      <w:proofErr w:type="spellEnd"/>
-      <w:r>
-        <w:t xml:space="preserve">, </w:t>
+        <w:t xml:space="preserve">: Garrett Granroth, </w:t>
       </w:r>
       <w:r>
         <w:t>Thomas Proffen (Chair)</w:t>
@@ -66,7 +58,12 @@
         <w:t xml:space="preserve">from </w:t>
       </w:r>
       <w:r>
-        <w:t xml:space="preserve">ISIS: Ross Steward, Toby Perring, Debbie Greenfield, Nick Draper (PM) and Anders Markvardsen (Secretary),  </w:t>
+        <w:t>ISIS: Ross Stewart</w:t>
+      </w:r>
+      <w:bookmarkStart w:id="0" w:name="_GoBack"/>
+      <w:bookmarkEnd w:id="0"/>
+      <w:r>
+        <w:t xml:space="preserve">, Toby Perring, Debbie Greenfield, Nick Draper (PM) and Anders Markvardsen (Secretary),  </w:t>
       </w:r>
     </w:p>
     <w:p>
@@ -216,19 +213,7 @@
                 <w:rPr>
                   <w:rStyle w:val="Hyperlink"/>
                 </w:rPr>
-                <w:t>https://github.com/mantidproject/documents/blob/master/Project-Management/TechnicalSte</w:t>
-              </w:r>
-              <w:r>
-                <w:rPr>
-                  <w:rStyle w:val="Hyperlink"/>
-                </w:rPr>
-                <w:t>e</w:t>
-              </w:r>
-              <w:r>
-                <w:rPr>
-                  <w:rStyle w:val="Hyperlink"/>
-                </w:rPr>
-                <w:t>ringCommittee/reports/TSC-PMB-report-2014-11-24.md</w:t>
+                <w:t>https://github.com/mantidproject/documents/blob/master/Project-Management/TechnicalSteeringCommittee/reports/TSC-PMB-report-2014-11-24.md</w:t>
               </w:r>
             </w:hyperlink>
           </w:p>
@@ -582,12 +567,7 @@
         <w:t>nd</w:t>
       </w:r>
       <w:r>
-        <w:t xml:space="preserve"> version o</w:t>
-      </w:r>
-      <w:bookmarkStart w:id="0" w:name="_GoBack"/>
-      <w:bookmarkEnd w:id="0"/>
-      <w:r>
-        <w:t>f the Mantid instrume</w:t>
+        <w:t xml:space="preserve"> version of the Mantid instrume</w:t>
       </w:r>
       <w:r>
         <w:t>n</w:t>
@@ -643,16 +623,11 @@
       </w:r>
     </w:p>
     <w:p>
-      <w:proofErr w:type="gramStart"/>
       <w:r>
         <w:t>None</w:t>
       </w:r>
       <w:r>
-        <w:t>.</w:t>
-      </w:r>
-      <w:proofErr w:type="gramEnd"/>
-      <w:r>
-        <w:t xml:space="preserve">  </w:t>
+        <w:t xml:space="preserve">.  </w:t>
       </w:r>
     </w:p>
     <w:p>
@@ -746,10 +721,7 @@
           </w:tcPr>
           <w:p>
             <w:r>
-              <w:t>P</w:t>
-            </w:r>
-            <w:r>
-              <w:t>resent progress update, with reference to the agreed list from last SSC, to this year’s SSC</w:t>
+              <w:t>Present progress update, with reference to the agreed list from last SSC, to this year’s SSC</w:t>
             </w:r>
           </w:p>
         </w:tc>
@@ -955,15 +927,7 @@
           </w:tcPr>
           <w:p>
             <w:r>
-              <w:t xml:space="preserve">to pass onto TSC: How feasible would it be to bundle </w:t>
-            </w:r>
-            <w:proofErr w:type="spellStart"/>
-            <w:r>
-              <w:t>matplotlib</w:t>
-            </w:r>
-            <w:proofErr w:type="spellEnd"/>
-            <w:r>
-              <w:t xml:space="preserve"> with Mantid installers </w:t>
+              <w:t xml:space="preserve">to pass onto TSC: How feasible would it be to bundle matplotlib with Mantid installers </w:t>
             </w:r>
           </w:p>
         </w:tc>
@@ -1158,7 +1122,7 @@
       <w:rPr>
         <w:noProof/>
       </w:rPr>
-      <w:t>23/01/2015</w:t>
+      <w:t>30/01/2015</w:t>
     </w:r>
     <w:r>
       <w:rPr>
@@ -4906,11 +4870,12 @@
 </file>
 
 <file path=customXml/item1.xml><?xml version="1.0" encoding="utf-8"?>
-<p:properties xmlns:p="http://schemas.microsoft.com/office/2006/metadata/properties" xmlns:xsi="http://www.w3.org/2001/XMLSchema-instance">
-  <documentManagement>
-    <MeetingDate xmlns="fa0dbb60-a7c3-4c55-9688-8a9c67a8df9b">2013-10-20T23:00:00+00:00</MeetingDate>
-  </documentManagement>
-</p:properties>
+<?mso-contentType ?>
+<FormTemplates xmlns="http://schemas.microsoft.com/sharepoint/v3/contenttype/forms">
+  <Display>DocumentLibraryForm</Display>
+  <Edit>DocumentLibraryForm</Edit>
+  <New>DocumentLibraryForm</New>
+</FormTemplates>
 </file>
 
 <file path=customXml/item2.xml><?xml version="1.0" encoding="utf-8"?>
@@ -4918,12 +4883,11 @@
 </file>
 
 <file path=customXml/item3.xml><?xml version="1.0" encoding="utf-8"?>
-<?mso-contentType ?>
-<FormTemplates xmlns="http://schemas.microsoft.com/sharepoint/v3/contenttype/forms">
-  <Display>DocumentLibraryForm</Display>
-  <Edit>DocumentLibraryForm</Edit>
-  <New>DocumentLibraryForm</New>
-</FormTemplates>
+<p:properties xmlns:p="http://schemas.microsoft.com/office/2006/metadata/properties" xmlns:xsi="http://www.w3.org/2001/XMLSchema-instance">
+  <documentManagement>
+    <MeetingDate xmlns="fa0dbb60-a7c3-4c55-9688-8a9c67a8df9b">2013-10-20T23:00:00+00:00</MeetingDate>
+  </documentManagement>
+</p:properties>
 </file>
 
 <file path=customXml/item4.xml><?xml version="1.0" encoding="utf-8"?>
@@ -5057,10 +5021,9 @@
 </file>
 
 <file path=customXml/itemProps1.xml><?xml version="1.0" encoding="utf-8"?>
-<ds:datastoreItem xmlns:ds="http://schemas.openxmlformats.org/officeDocument/2006/customXml" ds:itemID="{68ABD185-46B3-43C9-A17A-4ED9869AC776}">
+<ds:datastoreItem xmlns:ds="http://schemas.openxmlformats.org/officeDocument/2006/customXml" ds:itemID="{771AC7C3-39B1-4BD0-B637-14162C41A83B}">
   <ds:schemaRefs>
-    <ds:schemaRef ds:uri="http://schemas.microsoft.com/office/2006/metadata/properties"/>
-    <ds:schemaRef ds:uri="fa0dbb60-a7c3-4c55-9688-8a9c67a8df9b"/>
+    <ds:schemaRef ds:uri="http://schemas.microsoft.com/sharepoint/v3/contenttype/forms"/>
   </ds:schemaRefs>
 </ds:datastoreItem>
 </file>
@@ -5074,9 +5037,10 @@
 </file>
 
 <file path=customXml/itemProps3.xml><?xml version="1.0" encoding="utf-8"?>
-<ds:datastoreItem xmlns:ds="http://schemas.openxmlformats.org/officeDocument/2006/customXml" ds:itemID="{771AC7C3-39B1-4BD0-B637-14162C41A83B}">
+<ds:datastoreItem xmlns:ds="http://schemas.openxmlformats.org/officeDocument/2006/customXml" ds:itemID="{68ABD185-46B3-43C9-A17A-4ED9869AC776}">
   <ds:schemaRefs>
-    <ds:schemaRef ds:uri="http://schemas.microsoft.com/sharepoint/v3/contenttype/forms"/>
+    <ds:schemaRef ds:uri="http://schemas.microsoft.com/office/2006/metadata/properties"/>
+    <ds:schemaRef ds:uri="fa0dbb60-a7c3-4c55-9688-8a9c67a8df9b"/>
   </ds:schemaRefs>
 </ds:datastoreItem>
 </file>
@@ -5100,7 +5064,7 @@
 </file>
 
 <file path=customXml/itemProps5.xml><?xml version="1.0" encoding="utf-8"?>
-<ds:datastoreItem xmlns:ds="http://schemas.openxmlformats.org/officeDocument/2006/customXml" ds:itemID="{DC0BBC85-528B-43F4-8924-E576283E089C}">
+<ds:datastoreItem xmlns:ds="http://schemas.openxmlformats.org/officeDocument/2006/customXml" ds:itemID="{0AD8D0ED-B9C3-4CD3-A97B-329474BA2B11}">
   <ds:schemaRefs>
     <ds:schemaRef ds:uri="http://schemas.openxmlformats.org/officeDocument/2006/bibliography"/>
   </ds:schemaRefs>

</xml_diff>